<commit_message>
fixed spelling error in sprint 2 planning docs
</commit_message>
<xml_diff>
--- a/sprint_2/sprintPlan_2.docx
+++ b/sprint_2/sprintPlan_2.docx
@@ -338,7 +338,15 @@
         <w:contextualSpacing/>
       </w:pPr>
       <w:r>
-        <w:t>The project name has not yet been decided, but is currently being referred to as "Paddle Racers". The name of the first sprint is Sprint 2.</w:t>
+        <w:t>The project name has not yet been decided, but is currently being referred to as "Pad</w:t>
+      </w:r>
+      <w:r>
+        <w:t>dle Racers". The name of the second</w:t>
+      </w:r>
+      <w:bookmarkStart w:id="3" w:name="_GoBack"/>
+      <w:bookmarkEnd w:id="3"/>
+      <w:r>
+        <w:t xml:space="preserve"> sprint is Sprint 2.</w:t>
       </w:r>
     </w:p>
     <w:p>
@@ -430,14 +438,14 @@
         </w:rPr>
         <w:t xml:space="preserve">III. </w:t>
       </w:r>
-      <w:bookmarkStart w:id="3" w:name="SprintBacklog"/>
+      <w:bookmarkStart w:id="4" w:name="SprintBacklog"/>
       <w:r>
         <w:rPr>
           <w:b/>
         </w:rPr>
         <w:t>Sprint Backlog</w:t>
       </w:r>
-      <w:bookmarkEnd w:id="3"/>
+      <w:bookmarkEnd w:id="4"/>
     </w:p>
     <w:p>
       <w:pPr>
@@ -520,14 +528,14 @@
         </w:rPr>
         <w:t xml:space="preserve">IV. </w:t>
       </w:r>
-      <w:bookmarkStart w:id="4" w:name="DefinitonOfDone"/>
+      <w:bookmarkStart w:id="5" w:name="DefinitonOfDone"/>
       <w:r>
         <w:rPr>
           <w:b/>
         </w:rPr>
         <w:t>Definition of Done</w:t>
       </w:r>
-      <w:bookmarkEnd w:id="4"/>
+      <w:bookmarkEnd w:id="5"/>
     </w:p>
     <w:p>
       <w:pPr>
@@ -614,14 +622,14 @@
         </w:rPr>
         <w:t xml:space="preserve">V. </w:t>
       </w:r>
-      <w:bookmarkStart w:id="5" w:name="SprintBurndownChart"/>
+      <w:bookmarkStart w:id="6" w:name="SprintBurndownChart"/>
       <w:r>
         <w:rPr>
           <w:b/>
         </w:rPr>
         <w:t>Sprint Burndown Chart</w:t>
       </w:r>
-      <w:bookmarkEnd w:id="5"/>
+      <w:bookmarkEnd w:id="6"/>
     </w:p>
     <w:tbl>
       <w:tblPr>
@@ -639,12 +647,6 @@
         <w:gridCol w:w="1003"/>
       </w:tblGrid>
       <w:tr>
-        <w:tblPrEx>
-          <w:tblCellMar>
-            <w:top w:w="0" w:type="dxa"/>
-            <w:bottom w:w="0" w:type="dxa"/>
-          </w:tblCellMar>
-        </w:tblPrEx>
         <w:trPr>
           <w:trHeight w:val="290"/>
         </w:trPr>
@@ -729,12 +731,6 @@
         </w:tc>
       </w:tr>
       <w:tr>
-        <w:tblPrEx>
-          <w:tblCellMar>
-            <w:top w:w="0" w:type="dxa"/>
-            <w:bottom w:w="0" w:type="dxa"/>
-          </w:tblCellMar>
-        </w:tblPrEx>
         <w:trPr>
           <w:trHeight w:val="290"/>
         </w:trPr>
@@ -891,12 +887,6 @@
         </w:tc>
       </w:tr>
       <w:tr>
-        <w:tblPrEx>
-          <w:tblCellMar>
-            <w:top w:w="0" w:type="dxa"/>
-            <w:bottom w:w="0" w:type="dxa"/>
-          </w:tblCellMar>
-        </w:tblPrEx>
         <w:trPr>
           <w:trHeight w:val="290"/>
         </w:trPr>
@@ -1053,12 +1043,6 @@
         </w:tc>
       </w:tr>
       <w:tr>
-        <w:tblPrEx>
-          <w:tblCellMar>
-            <w:top w:w="0" w:type="dxa"/>
-            <w:bottom w:w="0" w:type="dxa"/>
-          </w:tblCellMar>
-        </w:tblPrEx>
         <w:trPr>
           <w:trHeight w:val="290"/>
         </w:trPr>
@@ -1215,12 +1199,6 @@
         </w:tc>
       </w:tr>
       <w:tr>
-        <w:tblPrEx>
-          <w:tblCellMar>
-            <w:top w:w="0" w:type="dxa"/>
-            <w:bottom w:w="0" w:type="dxa"/>
-          </w:tblCellMar>
-        </w:tblPrEx>
         <w:trPr>
           <w:trHeight w:val="290"/>
         </w:trPr>
@@ -1377,12 +1355,6 @@
         </w:tc>
       </w:tr>
       <w:tr>
-        <w:tblPrEx>
-          <w:tblCellMar>
-            <w:top w:w="0" w:type="dxa"/>
-            <w:bottom w:w="0" w:type="dxa"/>
-          </w:tblCellMar>
-        </w:tblPrEx>
         <w:trPr>
           <w:trHeight w:val="290"/>
         </w:trPr>
@@ -1539,12 +1511,6 @@
         </w:tc>
       </w:tr>
       <w:tr>
-        <w:tblPrEx>
-          <w:tblCellMar>
-            <w:top w:w="0" w:type="dxa"/>
-            <w:bottom w:w="0" w:type="dxa"/>
-          </w:tblCellMar>
-        </w:tblPrEx>
         <w:trPr>
           <w:trHeight w:val="290"/>
         </w:trPr>
@@ -1701,12 +1667,6 @@
         </w:tc>
       </w:tr>
       <w:tr>
-        <w:tblPrEx>
-          <w:tblCellMar>
-            <w:top w:w="0" w:type="dxa"/>
-            <w:bottom w:w="0" w:type="dxa"/>
-          </w:tblCellMar>
-        </w:tblPrEx>
         <w:trPr>
           <w:trHeight w:val="290"/>
         </w:trPr>
@@ -1863,12 +1823,6 @@
         </w:tc>
       </w:tr>
       <w:tr>
-        <w:tblPrEx>
-          <w:tblCellMar>
-            <w:top w:w="0" w:type="dxa"/>
-            <w:bottom w:w="0" w:type="dxa"/>
-          </w:tblCellMar>
-        </w:tblPrEx>
         <w:trPr>
           <w:trHeight w:val="290"/>
         </w:trPr>
@@ -2026,12 +1980,6 @@
         </w:tc>
       </w:tr>
       <w:tr>
-        <w:tblPrEx>
-          <w:tblCellMar>
-            <w:top w:w="0" w:type="dxa"/>
-            <w:bottom w:w="0" w:type="dxa"/>
-          </w:tblCellMar>
-        </w:tblPrEx>
         <w:trPr>
           <w:trHeight w:val="290"/>
         </w:trPr>
@@ -2190,12 +2138,6 @@
         </w:tc>
       </w:tr>
       <w:tr>
-        <w:tblPrEx>
-          <w:tblCellMar>
-            <w:top w:w="0" w:type="dxa"/>
-            <w:bottom w:w="0" w:type="dxa"/>
-          </w:tblCellMar>
-        </w:tblPrEx>
         <w:trPr>
           <w:trHeight w:val="290"/>
         </w:trPr>
@@ -2368,12 +2310,6 @@
         </w:tc>
       </w:tr>
       <w:tr>
-        <w:tblPrEx>
-          <w:tblCellMar>
-            <w:top w:w="0" w:type="dxa"/>
-            <w:bottom w:w="0" w:type="dxa"/>
-          </w:tblCellMar>
-        </w:tblPrEx>
         <w:trPr>
           <w:trHeight w:val="290"/>
         </w:trPr>
@@ -2588,14 +2524,14 @@
         </w:rPr>
         <w:t xml:space="preserve">VI. </w:t>
       </w:r>
-      <w:bookmarkStart w:id="6" w:name="TeamVelocity"/>
+      <w:bookmarkStart w:id="7" w:name="TeamVelocity"/>
       <w:r>
         <w:rPr>
           <w:b/>
         </w:rPr>
         <w:t>Team Velocity</w:t>
       </w:r>
-      <w:bookmarkEnd w:id="6"/>
+      <w:bookmarkEnd w:id="7"/>
     </w:p>
     <w:p>
       <w:pPr>
@@ -2647,14 +2583,14 @@
         </w:rPr>
         <w:t xml:space="preserve">VII. </w:t>
       </w:r>
-      <w:bookmarkStart w:id="7" w:name="TeamCapacityCalculation"/>
+      <w:bookmarkStart w:id="8" w:name="TeamCapacityCalculation"/>
       <w:r>
         <w:rPr>
           <w:b/>
         </w:rPr>
         <w:t>Team Capacity Calculation</w:t>
       </w:r>
-      <w:bookmarkEnd w:id="7"/>
+      <w:bookmarkEnd w:id="8"/>
     </w:p>
     <w:p>
       <w:pPr>
@@ -2694,14 +2630,14 @@
         </w:rPr>
         <w:t xml:space="preserve">VIII. </w:t>
       </w:r>
-      <w:bookmarkStart w:id="8" w:name="TeamRoles"/>
+      <w:bookmarkStart w:id="9" w:name="TeamRoles"/>
       <w:r>
         <w:rPr>
           <w:b/>
         </w:rPr>
         <w:t>Team Roles</w:t>
       </w:r>
-      <w:bookmarkEnd w:id="8"/>
+      <w:bookmarkEnd w:id="9"/>
     </w:p>
     <w:p>
       <w:pPr>
@@ -2773,14 +2709,14 @@
         </w:rPr>
         <w:t xml:space="preserve">IX. </w:t>
       </w:r>
-      <w:bookmarkStart w:id="9" w:name="TeamCommitment"/>
+      <w:bookmarkStart w:id="10" w:name="TeamCommitment"/>
       <w:r>
         <w:rPr>
           <w:b/>
         </w:rPr>
         <w:t>Team Commitment</w:t>
       </w:r>
-      <w:bookmarkEnd w:id="9"/>
+      <w:bookmarkEnd w:id="10"/>
     </w:p>
     <w:p>
       <w:pPr>
@@ -2824,34 +2760,22 @@
         </w:rPr>
         <w:t xml:space="preserve">X. </w:t>
       </w:r>
-      <w:bookmarkStart w:id="10" w:name="IssuesAndConcerns"/>
+      <w:bookmarkStart w:id="11" w:name="IssuesAndConcerns"/>
       <w:r>
         <w:rPr>
           <w:b/>
         </w:rPr>
         <w:t>Issues and Concerns</w:t>
       </w:r>
-      <w:bookmarkEnd w:id="10"/>
-    </w:p>
-    <w:p>
-      <w:pPr>
-        <w:spacing w:line="480" w:lineRule="auto"/>
-        <w:contextualSpacing/>
-      </w:pPr>
-      <w:r>
-        <w:t xml:space="preserve">Our team is concerned about the proficiency of the team regarding </w:t>
-      </w:r>
-      <w:r>
-        <w:t>communication between the database and the website</w:t>
-      </w:r>
-      <w:r>
-        <w:t xml:space="preserve">. Another concern is the need to build the database and figure out the logic for creating the races and editing the results. Coordinating the time keeping is another concern, as is making a secure database for user accounts. The team still needs to figure out what language to use for the backend of our project. </w:t>
-      </w:r>
-      <w:r>
-        <w:t xml:space="preserve">The team has also recognized that we could stand to improve our communication and better commit to using our collaborative tools. </w:t>
-      </w:r>
-      <w:r>
-        <w:t>We are optimistic about being able to learn these skills throughout the lifetime of the project, but recognize they represent a wide variety of skills we need to develop.</w:t>
+      <w:bookmarkEnd w:id="11"/>
+    </w:p>
+    <w:p>
+      <w:pPr>
+        <w:spacing w:line="480" w:lineRule="auto"/>
+        <w:contextualSpacing/>
+      </w:pPr>
+      <w:r>
+        <w:t>Our team is concerned about the proficiency of the team regarding communication between the database and the website. Another concern is the need to build the database and figure out the logic for creating the races and editing the results. Coordinating the time keeping is another concern, as is making a secure database for user accounts. The team still needs to figure out what language to use for the backend of our project. The team has also recognized that we could stand to improve our communication and better commit to using our collaborative tools. We are optimistic about being able to learn these skills throughout the lifetime of the project, but recognize they represent a wide variety of skills we need to develop.</w:t>
       </w:r>
     </w:p>
     <w:p>
@@ -2886,14 +2810,14 @@
         </w:rPr>
         <w:t xml:space="preserve">XI. </w:t>
       </w:r>
-      <w:bookmarkStart w:id="11" w:name="MeetingSchedule"/>
+      <w:bookmarkStart w:id="12" w:name="MeetingSchedule"/>
       <w:r>
         <w:rPr>
           <w:b/>
         </w:rPr>
         <w:t>Meeting Schedule</w:t>
       </w:r>
-      <w:bookmarkEnd w:id="11"/>
+      <w:bookmarkEnd w:id="12"/>
     </w:p>
     <w:p>
       <w:pPr>
@@ -2945,14 +2869,14 @@
         </w:rPr>
         <w:t xml:space="preserve">XII. </w:t>
       </w:r>
-      <w:bookmarkStart w:id="12" w:name="CommunicationAndLogistics"/>
+      <w:bookmarkStart w:id="13" w:name="CommunicationAndLogistics"/>
       <w:r>
         <w:rPr>
           <w:b/>
         </w:rPr>
         <w:t>Communication and Logistics Plan</w:t>
       </w:r>
-      <w:bookmarkEnd w:id="12"/>
+      <w:bookmarkEnd w:id="13"/>
     </w:p>
     <w:p>
       <w:pPr>
@@ -3005,7 +2929,7 @@
           <w:b/>
         </w:rPr>
       </w:pPr>
-      <w:bookmarkStart w:id="13" w:name="CollaborationTools"/>
+      <w:bookmarkStart w:id="14" w:name="CollaborationTools"/>
       <w:r>
         <w:rPr>
           <w:b/>
@@ -3013,7 +2937,7 @@
         <w:t>XIII. Collaboration Tools</w:t>
       </w:r>
     </w:p>
-    <w:bookmarkEnd w:id="13"/>
+    <w:bookmarkEnd w:id="14"/>
     <w:p>
       <w:pPr>
         <w:spacing w:line="480" w:lineRule="auto"/>
@@ -3023,8 +2947,6 @@
         <w:t>The team will use Trello for keeping track of the product and sprint backlogs. GitHub is used for version control. Discord, text messages, and e-mail will be used for communication between in – person meetings. Google Drive will be used for keeping track of project files in addition to GitHub.</w:t>
       </w:r>
     </w:p>
-    <w:bookmarkStart w:id="14" w:name="_GoBack"/>
-    <w:bookmarkEnd w:id="14"/>
     <w:p>
       <w:pPr>
         <w:spacing w:line="480" w:lineRule="auto"/>
@@ -3034,27 +2956,14 @@
           <w:u w:val="single"/>
         </w:rPr>
       </w:pPr>
-      <w:r>
-        <w:fldChar w:fldCharType="begin"/>
-      </w:r>
-      <w:r>
-        <w:instrText xml:space="preserve"> HYPERLINK \l "TableOfContents" </w:instrText>
-      </w:r>
-      <w:r>
-        <w:fldChar w:fldCharType="separate"/>
-      </w:r>
-      <w:r>
-        <w:rPr>
-          <w:rStyle w:val="Hyperlink"/>
-        </w:rPr>
-        <w:t>Return to Table of Contents</w:t>
-      </w:r>
-      <w:r>
-        <w:rPr>
-          <w:rStyle w:val="Hyperlink"/>
-        </w:rPr>
-        <w:fldChar w:fldCharType="end"/>
-      </w:r>
+      <w:hyperlink w:anchor="TableOfContents" w:history="1">
+        <w:r>
+          <w:rPr>
+            <w:rStyle w:val="Hyperlink"/>
+          </w:rPr>
+          <w:t>Return to Table of Contents</w:t>
+        </w:r>
+      </w:hyperlink>
     </w:p>
     <w:sectPr>
       <w:headerReference w:type="default" r:id="rId7"/>
@@ -3171,7 +3080,7 @@
           <w:rPr>
             <w:noProof/>
           </w:rPr>
-          <w:t>6</w:t>
+          <w:t>2</w:t>
         </w:r>
         <w:r>
           <w:rPr>

</xml_diff>